<commit_message>
Ajout d'un sytème de vérification des versions de l'application
</commit_message>
<xml_diff>
--- a/Ressource/SYLVER.docx
+++ b/Ressource/SYLVER.docx
@@ -6,6 +6,45 @@
       <w:pPr>
         <w:jc w:val="center"/>
         <w:rPr>
+          <w:rFonts w:ascii="Arial Black" w:hAnsi="Arial Black" w:cs="ADLaM Display"/>
+          <w:color w:val="8985FF"/>
+          <w:sz w:val="48"/>
+          <w:szCs w:val="48"/>
+        </w:rPr>
+      </w:pPr>
+      <w:r>
+        <w:rPr>
+          <w:rFonts w:ascii="Arial Black" w:hAnsi="Arial Black" w:cs="ADLaM Display"/>
+          <w:color w:val="8985FF"/>
+          <w:sz w:val="72"/>
+          <w:szCs w:val="72"/>
+        </w:rPr>
+        <w:t>SYLVER</w:t>
+      </w:r>
+      <w:r>
+        <w:rPr>
+          <w:rFonts w:ascii="Arial Black" w:hAnsi="Arial Black" w:cs="ADLaM Display"/>
+          <w:color w:val="8985FF"/>
+          <w:sz w:val="72"/>
+          <w:szCs w:val="72"/>
+          <w:lang w:eastAsia="fr-FR" w:bidi="fr-FR"/>
+        </w:rPr>
+        <w:t>.</w:t>
+      </w:r>
+      <w:r>
+        <w:rPr>
+          <w:rFonts w:ascii="Arial Black" w:hAnsi="Arial Black" w:cs="ADLaM Display"/>
+          <w:color w:val="8985FF"/>
+          <w:sz w:val="72"/>
+          <w:szCs w:val="72"/>
+        </w:rPr>
+        <w:t>SERVICE</w:t>
+      </w:r>
+    </w:p>
+    <w:p>
+      <w:pPr>
+        <w:jc w:val="center"/>
+        <w:rPr>
           <w:rFonts w:ascii="ADLaM Display" w:hAnsi="ADLaM Display" w:cs="ADLaM Display"/>
           <w:color w:val="FF0000"/>
           <w:sz w:val="44"/>
@@ -14,68 +53,125 @@
       </w:pPr>
       <w:r>
         <w:rPr>
+          <w:rFonts w:ascii="Arial Black" w:hAnsi="Arial Black" w:cs="ADLaM Display"/>
+          <w:color w:val="8985FF"/>
+          <w:sz w:val="48"/>
+          <w:szCs w:val="48"/>
+        </w:rPr>
+        <w:t xml:space="preserve"> AIDE A LA RECHERCHE</w:t>
+      </w:r>
+    </w:p>
+    <w:p>
+      <w:pPr>
+        <w:jc w:val="center"/>
+        <w:rPr>
           <w:rFonts w:ascii="ADLaM Display" w:hAnsi="ADLaM Display" w:cs="ADLaM Display"/>
           <w:color w:val="FF0000"/>
           <w:sz w:val="44"/>
           <w:szCs w:val="44"/>
         </w:rPr>
-        <w:t>SYLVER_SERVICE</w:t>
-      </w:r>
-      <w:r>
+      </w:pPr>
+    </w:p>
+    <w:p>
+      <w:pPr>
+        <w:jc w:val="center"/>
+        <w:rPr>
+          <w:rFonts w:asciiTheme="majorHAnsi" w:hAnsiTheme="majorHAnsi" w:cstheme="majorHAnsi"/>
+          <w:color w:val="44546A" w:themeColor="text2"/>
+          <w:sz w:val="40"/>
+          <w:szCs w:val="40"/>
+        </w:rPr>
+      </w:pPr>
+      <w:r>
+        <w:rPr>
+          <w:rFonts w:asciiTheme="majorHAnsi" w:hAnsiTheme="majorHAnsi" w:cstheme="majorHAnsi"/>
+          <w:color w:val="44546A" w:themeColor="text2"/>
+          <w:sz w:val="40"/>
+          <w:szCs w:val="40"/>
+          <w:lang w:eastAsia="fr-FR" w:bidi="fr-FR"/>
+        </w:rPr>
+        <w:t xml:space="preserve">Il existe </w:t>
+      </w:r>
+      <w:r>
+        <w:rPr>
+          <w:rFonts w:asciiTheme="majorHAnsi" w:hAnsiTheme="majorHAnsi" w:cstheme="majorHAnsi"/>
+          <w:color w:val="8985FF"/>
+          <w:sz w:val="40"/>
+          <w:szCs w:val="40"/>
+        </w:rPr>
+        <w:t>2 types</w:t>
+      </w:r>
+      <w:r>
+        <w:rPr>
+          <w:rFonts w:asciiTheme="majorHAnsi" w:hAnsiTheme="majorHAnsi" w:cstheme="majorHAnsi"/>
+          <w:color w:val="44546A" w:themeColor="text2"/>
+          <w:sz w:val="40"/>
+          <w:szCs w:val="40"/>
+        </w:rPr>
+        <w:t xml:space="preserve"> de recherches distinct dans cette interface. </w:t>
+      </w:r>
+      <w:r>
+        <w:rPr>
+          <w:rFonts w:asciiTheme="majorHAnsi" w:hAnsiTheme="majorHAnsi" w:cstheme="majorHAnsi"/>
+          <w:color w:val="44546A" w:themeColor="text2"/>
+          <w:sz w:val="40"/>
+          <w:szCs w:val="40"/>
+          <w:lang w:eastAsia="fr-FR" w:bidi="fr-FR"/>
+        </w:rPr>
+        <w:t xml:space="preserve">Nous </w:t>
+      </w:r>
+      <w:r>
+        <w:rPr>
+          <w:rFonts w:asciiTheme="majorHAnsi" w:hAnsiTheme="majorHAnsi" w:cstheme="majorHAnsi"/>
+          <w:color w:val="44546A" w:themeColor="text2"/>
+          <w:sz w:val="40"/>
+          <w:szCs w:val="40"/>
+        </w:rPr>
+        <w:t>en apprendr</w:t>
+      </w:r>
+      <w:r>
+        <w:rPr>
+          <w:rFonts w:asciiTheme="majorHAnsi" w:hAnsiTheme="majorHAnsi" w:cstheme="majorHAnsi"/>
+          <w:color w:val="44546A" w:themeColor="text2"/>
+          <w:sz w:val="40"/>
+          <w:szCs w:val="40"/>
+          <w:lang w:eastAsia="fr-FR" w:bidi="fr-FR"/>
+        </w:rPr>
+        <w:t>ons</w:t>
+      </w:r>
+      <w:r>
+        <w:rPr>
+          <w:rFonts w:asciiTheme="majorHAnsi" w:hAnsiTheme="majorHAnsi" w:cstheme="majorHAnsi"/>
+          <w:color w:val="44546A" w:themeColor="text2"/>
+          <w:sz w:val="40"/>
+          <w:szCs w:val="40"/>
+        </w:rPr>
+        <w:t xml:space="preserve"> plus sur </w:t>
+      </w:r>
+      <w:r>
+        <w:rPr>
+          <w:rFonts w:asciiTheme="majorHAnsi" w:hAnsiTheme="majorHAnsi" w:cstheme="majorHAnsi"/>
+          <w:color w:val="44546A" w:themeColor="text2"/>
+          <w:sz w:val="40"/>
+          <w:szCs w:val="40"/>
+        </w:rPr>
+        <w:t>la manière de les</w:t>
+      </w:r>
+      <w:r>
+        <w:rPr>
+          <w:rFonts w:asciiTheme="majorHAnsi" w:hAnsiTheme="majorHAnsi" w:cstheme="majorHAnsi"/>
+          <w:color w:val="44546A" w:themeColor="text2"/>
+          <w:sz w:val="40"/>
+          <w:szCs w:val="40"/>
+        </w:rPr>
+        <w:t xml:space="preserve"> utiliser.</w:t>
+      </w:r>
+    </w:p>
+    <w:p>
+      <w:pPr>
         <w:rPr>
           <w:rFonts w:ascii="ADLaM Display" w:hAnsi="ADLaM Display" w:cs="ADLaM Display"/>
-          <w:color w:val="FF0000"/>
-          <w:sz w:val="44"/>
-          <w:szCs w:val="44"/>
-        </w:rPr>
-        <w:t xml:space="preserve"> AIDE A LA RECHERCHE</w:t>
-      </w:r>
-    </w:p>
-    <w:p>
-      <w:pPr>
-        <w:jc w:val="center"/>
-        <w:rPr>
-          <w:rFonts w:ascii="ADLaM Display" w:hAnsi="ADLaM Display" w:cs="ADLaM Display"/>
-          <w:color w:val="FF0000"/>
-          <w:sz w:val="44"/>
-          <w:szCs w:val="44"/>
-        </w:rPr>
-      </w:pPr>
-    </w:p>
-    <w:p>
-      <w:pPr>
-        <w:jc w:val="center"/>
-        <w:rPr>
-          <w:rFonts w:asciiTheme="majorHAnsi" w:hAnsiTheme="majorHAnsi" w:cstheme="majorHAnsi"/>
-          <w:color w:val="44546A" w:themeColor="text2"/>
-          <w:sz w:val="36"/>
-          <w:szCs w:val="36"/>
-        </w:rPr>
-      </w:pPr>
-      <w:r>
-        <w:rPr>
-          <w:rFonts w:asciiTheme="majorHAnsi" w:hAnsiTheme="majorHAnsi" w:cstheme="majorHAnsi"/>
-          <w:color w:val="44546A" w:themeColor="text2"/>
-          <w:sz w:val="36"/>
-          <w:szCs w:val="36"/>
-        </w:rPr>
-        <w:t>On retrouve 2 types de recherches distinct dans cette fameuse interface</w:t>
-      </w:r>
-      <w:r>
-        <w:rPr>
-          <w:rFonts w:asciiTheme="majorHAnsi" w:hAnsiTheme="majorHAnsi" w:cstheme="majorHAnsi"/>
-          <w:color w:val="44546A" w:themeColor="text2"/>
-          <w:sz w:val="36"/>
-          <w:szCs w:val="36"/>
-        </w:rPr>
-        <w:t>. On en apprendra également plus sur comment utiliser l’interface.</w:t>
-      </w:r>
-    </w:p>
-    <w:p>
-      <w:pPr>
-        <w:rPr>
-          <w:rFonts w:ascii="ADLaM Display" w:hAnsi="ADLaM Display" w:cs="ADLaM Display"/>
-          <w:color w:val="44546A" w:themeColor="text2"/>
+          <w:color w:val="8985FF"/>
           <w:sz w:val="36"/>
           <w:szCs w:val="36"/>
           <w:u w:val="single"/>
@@ -83,28 +179,19 @@
       </w:pPr>
       <w:r>
         <w:rPr>
-          <w:rFonts w:ascii="ADLaM Display" w:hAnsi="ADLaM Display" w:cs="ADLaM Display"/>
-          <w:color w:val="44546A" w:themeColor="text2"/>
+          <w:rFonts w:ascii="Arial Black" w:hAnsi="Arial Black" w:cs="ADLaM Display"/>
+          <w:color w:val="8985FF"/>
           <w:sz w:val="36"/>
           <w:szCs w:val="36"/>
           <w:u w:val="single"/>
         </w:rPr>
-        <w:t>1.LES MODES DE RECHERCHES</w:t>
-      </w:r>
-      <w:r>
-        <w:rPr>
-          <w:rFonts w:ascii="ADLaM Display" w:hAnsi="ADLaM Display" w:cs="ADLaM Display"/>
-          <w:color w:val="44546A" w:themeColor="text2"/>
-          <w:sz w:val="36"/>
-          <w:szCs w:val="36"/>
-          <w:u w:val="single"/>
-        </w:rPr>
-        <w:t> :</w:t>
-      </w:r>
-    </w:p>
-    <w:p>
-      <w:pPr>
-        <w:ind w:left="4536"/>
+        <w:t>1.LES MODES DE RECHERCHES :</w:t>
+      </w:r>
+    </w:p>
+    <w:p>
+      <w:pPr>
+        <w:ind w:left="1068"/>
+        <w:jc w:val="both"/>
         <w:rPr>
           <w:rFonts w:asciiTheme="majorHAnsi" w:hAnsiTheme="majorHAnsi" w:cstheme="majorHAnsi"/>
           <w:color w:val="44546A" w:themeColor="text2"/>
@@ -129,21 +216,32 @@
           <w:ilvl w:val="0"/>
           <w:numId w:val="2"/>
         </w:numPr>
-        <w:rPr>
-          <w:rFonts w:asciiTheme="majorHAnsi" w:hAnsiTheme="majorHAnsi" w:cstheme="majorHAnsi"/>
-          <w:color w:val="44546A" w:themeColor="text2"/>
-          <w:sz w:val="36"/>
-          <w:szCs w:val="36"/>
-        </w:rPr>
-      </w:pPr>
-      <w:r>
-        <w:rPr>
-          <w:rFonts w:asciiTheme="majorHAnsi" w:hAnsiTheme="majorHAnsi" w:cstheme="majorHAnsi"/>
-          <w:color w:val="44546A" w:themeColor="text2"/>
-          <w:sz w:val="36"/>
-          <w:szCs w:val="36"/>
-        </w:rPr>
-        <w:t>Recherche par Auteur</w:t>
+        <w:ind w:left="1068"/>
+        <w:jc w:val="both"/>
+        <w:rPr>
+          <w:rFonts w:asciiTheme="majorHAnsi" w:hAnsiTheme="majorHAnsi" w:cstheme="majorHAnsi"/>
+          <w:color w:val="44546A" w:themeColor="text2"/>
+          <w:sz w:val="36"/>
+          <w:szCs w:val="36"/>
+        </w:rPr>
+      </w:pPr>
+      <w:r>
+        <w:rPr>
+          <w:rFonts w:asciiTheme="majorHAnsi" w:hAnsiTheme="majorHAnsi" w:cstheme="majorHAnsi"/>
+          <w:color w:val="44546A" w:themeColor="text2"/>
+          <w:sz w:val="36"/>
+          <w:szCs w:val="36"/>
+        </w:rPr>
+        <w:t xml:space="preserve">Recherche par </w:t>
+      </w:r>
+      <w:r>
+        <w:rPr>
+          <w:rFonts w:asciiTheme="majorHAnsi" w:hAnsiTheme="majorHAnsi" w:cstheme="majorHAnsi"/>
+          <w:color w:val="8985FF"/>
+          <w:sz w:val="36"/>
+          <w:szCs w:val="36"/>
+        </w:rPr>
+        <w:t>Auteur</w:t>
       </w:r>
     </w:p>
     <w:p>
@@ -153,26 +251,118 @@
           <w:ilvl w:val="0"/>
           <w:numId w:val="2"/>
         </w:numPr>
-        <w:rPr>
-          <w:rFonts w:asciiTheme="majorHAnsi" w:hAnsiTheme="majorHAnsi" w:cstheme="majorHAnsi"/>
-          <w:color w:val="44546A" w:themeColor="text2"/>
-          <w:sz w:val="36"/>
-          <w:szCs w:val="36"/>
-        </w:rPr>
-      </w:pPr>
-      <w:r>
-        <w:rPr>
-          <w:rFonts w:asciiTheme="majorHAnsi" w:hAnsiTheme="majorHAnsi" w:cstheme="majorHAnsi"/>
-          <w:color w:val="44546A" w:themeColor="text2"/>
-          <w:sz w:val="36"/>
-          <w:szCs w:val="36"/>
-        </w:rPr>
-        <w:t>Recherche par Nom</w:t>
-      </w:r>
-    </w:p>
-    <w:p>
-      <w:pPr>
-        <w:ind w:left="4536" w:firstLine="420"/>
+        <w:ind w:left="1068"/>
+        <w:jc w:val="both"/>
+        <w:rPr>
+          <w:rFonts w:asciiTheme="majorHAnsi" w:hAnsiTheme="majorHAnsi" w:cstheme="majorHAnsi"/>
+          <w:color w:val="44546A" w:themeColor="text2"/>
+          <w:sz w:val="36"/>
+          <w:szCs w:val="36"/>
+        </w:rPr>
+      </w:pPr>
+      <w:r>
+        <w:rPr>
+          <w:rFonts w:asciiTheme="majorHAnsi" w:hAnsiTheme="majorHAnsi" w:cstheme="majorHAnsi"/>
+          <w:color w:val="44546A" w:themeColor="text2"/>
+          <w:sz w:val="36"/>
+          <w:szCs w:val="36"/>
+        </w:rPr>
+        <w:t xml:space="preserve">Recherche par </w:t>
+      </w:r>
+      <w:r>
+        <w:rPr>
+          <w:rFonts w:asciiTheme="majorHAnsi" w:hAnsiTheme="majorHAnsi" w:cstheme="majorHAnsi"/>
+          <w:color w:val="8985FF"/>
+          <w:sz w:val="36"/>
+          <w:szCs w:val="36"/>
+        </w:rPr>
+        <w:t>Nom</w:t>
+      </w:r>
+    </w:p>
+    <w:p>
+      <w:pPr>
+        <w:pStyle w:val="Paragraphedeliste"/>
+        <w:ind w:left="708"/>
+        <w:jc w:val="both"/>
+        <w:rPr>
+          <w:rFonts w:asciiTheme="majorHAnsi" w:hAnsiTheme="majorHAnsi" w:cstheme="majorHAnsi"/>
+          <w:color w:val="44546A" w:themeColor="text2"/>
+          <w:sz w:val="36"/>
+          <w:szCs w:val="36"/>
+        </w:rPr>
+      </w:pPr>
+    </w:p>
+    <w:p>
+      <w:pPr>
+        <w:ind w:left="288"/>
+        <w:jc w:val="both"/>
+        <w:rPr>
+          <w:rFonts w:asciiTheme="majorHAnsi" w:hAnsiTheme="majorHAnsi" w:cstheme="majorHAnsi"/>
+          <w:color w:val="8985FF"/>
+          <w:sz w:val="36"/>
+          <w:szCs w:val="36"/>
+        </w:rPr>
+      </w:pPr>
+      <w:r>
+        <w:rPr>
+          <w:rFonts w:asciiTheme="majorHAnsi" w:hAnsiTheme="majorHAnsi" w:cstheme="majorHAnsi"/>
+          <w:color w:val="44546A" w:themeColor="text2"/>
+          <w:sz w:val="36"/>
+          <w:szCs w:val="36"/>
+        </w:rPr>
+        <w:t>-</w:t>
+      </w:r>
+      <w:r>
+        <w:rPr>
+          <w:rFonts w:asciiTheme="majorHAnsi" w:hAnsiTheme="majorHAnsi" w:cstheme="majorHAnsi"/>
+          <w:color w:val="44546A" w:themeColor="text2"/>
+          <w:sz w:val="36"/>
+          <w:szCs w:val="36"/>
+          <w:lang w:eastAsia="fr-FR" w:bidi="fr-FR"/>
+        </w:rPr>
+        <w:tab/>
+      </w:r>
+      <w:r>
+        <w:rPr>
+          <w:rFonts w:asciiTheme="majorHAnsi" w:hAnsiTheme="majorHAnsi" w:cstheme="majorHAnsi"/>
+          <w:color w:val="44546A" w:themeColor="text2"/>
+          <w:sz w:val="36"/>
+          <w:szCs w:val="36"/>
+        </w:rPr>
+        <w:t xml:space="preserve">Avec le mode Recherche par </w:t>
+      </w:r>
+      <w:r>
+        <w:rPr>
+          <w:rFonts w:asciiTheme="majorHAnsi" w:hAnsiTheme="majorHAnsi" w:cstheme="majorHAnsi"/>
+          <w:color w:val="8985FF"/>
+          <w:sz w:val="36"/>
+          <w:szCs w:val="36"/>
+        </w:rPr>
+        <w:t>Auteur</w:t>
+      </w:r>
+      <w:r>
+        <w:rPr>
+          <w:rFonts w:asciiTheme="majorHAnsi" w:hAnsiTheme="majorHAnsi" w:cstheme="majorHAnsi"/>
+          <w:color w:val="44546A" w:themeColor="text2"/>
+          <w:sz w:val="36"/>
+          <w:szCs w:val="36"/>
+        </w:rPr>
+        <w:t xml:space="preserve">, vous pourrez rechercher les tutos sur l’application </w:t>
+      </w:r>
+      <w:r>
+        <w:rPr>
+          <w:rFonts w:asciiTheme="majorHAnsi" w:hAnsiTheme="majorHAnsi" w:cstheme="majorHAnsi"/>
+          <w:color w:val="8985FF"/>
+          <w:sz w:val="36"/>
+          <w:szCs w:val="36"/>
+        </w:rPr>
+        <w:t xml:space="preserve">par rapport à l’individu qui la postez. </w:t>
+      </w:r>
+    </w:p>
+    <w:p>
+      <w:pPr>
+        <w:ind w:left="288"/>
+        <w:jc w:val="both"/>
         <w:rPr>
           <w:rFonts w:asciiTheme="majorHAnsi" w:hAnsiTheme="majorHAnsi" w:cstheme="majorHAnsi"/>
           <w:i/>
@@ -185,15 +375,6 @@
       <w:r>
         <w:rPr>
           <w:rFonts w:asciiTheme="majorHAnsi" w:hAnsiTheme="majorHAnsi" w:cstheme="majorHAnsi"/>
-          <w:color w:val="44546A" w:themeColor="text2"/>
-          <w:sz w:val="36"/>
-          <w:szCs w:val="36"/>
-        </w:rPr>
-        <w:t xml:space="preserve">-  Avec le mode Recherche par Auteur, vous pourrez rechercher les tutos sur l’application par rapport à l’individu qui la postez. </w:t>
-      </w:r>
-      <w:r>
-        <w:rPr>
-          <w:rFonts w:asciiTheme="majorHAnsi" w:hAnsiTheme="majorHAnsi" w:cstheme="majorHAnsi"/>
           <w:i/>
           <w:iCs/>
           <w:color w:val="44546A" w:themeColor="text2"/>
@@ -205,113 +386,197 @@
     </w:p>
     <w:p>
       <w:pPr>
-        <w:ind w:left="4536"/>
-        <w:rPr>
-          <w:rFonts w:asciiTheme="majorHAnsi" w:hAnsiTheme="majorHAnsi" w:cstheme="majorHAnsi"/>
-          <w:i/>
-          <w:iCs/>
-          <w:color w:val="44546A" w:themeColor="text2"/>
-          <w:sz w:val="36"/>
-          <w:szCs w:val="36"/>
-        </w:rPr>
-      </w:pPr>
-      <w:r>
-        <w:rPr>
-          <w:rFonts w:asciiTheme="majorHAnsi" w:hAnsiTheme="majorHAnsi" w:cstheme="majorHAnsi"/>
-          <w:i/>
-          <w:iCs/>
-          <w:color w:val="44546A" w:themeColor="text2"/>
-          <w:sz w:val="36"/>
-          <w:szCs w:val="36"/>
-        </w:rPr>
-        <w:t>Avec le mode recherche par Nom vous pourrez simplement recherchez des tutos par rapport à leur nom sur l’application.</w:t>
+        <w:ind w:left="288"/>
+        <w:jc w:val="both"/>
+        <w:rPr>
+          <w:rFonts w:asciiTheme="majorHAnsi" w:hAnsiTheme="majorHAnsi" w:cstheme="majorHAnsi"/>
+          <w:color w:val="8985FF"/>
+          <w:sz w:val="36"/>
+          <w:szCs w:val="36"/>
+        </w:rPr>
+      </w:pPr>
+      <w:r>
+        <w:rPr>
+          <w:rFonts w:asciiTheme="majorHAnsi" w:hAnsiTheme="majorHAnsi" w:cstheme="majorHAnsi"/>
+          <w:color w:val="44546A" w:themeColor="text2"/>
+          <w:sz w:val="36"/>
+          <w:szCs w:val="36"/>
+          <w:lang w:eastAsia="fr-FR" w:bidi="fr-FR"/>
+        </w:rPr>
+        <w:t>-</w:t>
+      </w:r>
+      <w:r>
+        <w:rPr>
+          <w:rFonts w:asciiTheme="majorHAnsi" w:hAnsiTheme="majorHAnsi" w:cstheme="majorHAnsi"/>
+          <w:color w:val="44546A" w:themeColor="text2"/>
+          <w:sz w:val="36"/>
+          <w:szCs w:val="36"/>
+          <w:lang w:eastAsia="fr-FR" w:bidi="fr-FR"/>
+        </w:rPr>
+        <w:tab/>
+      </w:r>
+      <w:r>
+        <w:rPr>
+          <w:rFonts w:asciiTheme="majorHAnsi" w:hAnsiTheme="majorHAnsi" w:cstheme="majorHAnsi"/>
+          <w:color w:val="44546A" w:themeColor="text2"/>
+          <w:sz w:val="36"/>
+          <w:szCs w:val="36"/>
+        </w:rPr>
+        <w:t xml:space="preserve">Avec le mode recherche par </w:t>
+      </w:r>
+      <w:r>
+        <w:rPr>
+          <w:rFonts w:asciiTheme="majorHAnsi" w:hAnsiTheme="majorHAnsi" w:cstheme="majorHAnsi"/>
+          <w:color w:val="8985FF"/>
+          <w:sz w:val="36"/>
+          <w:szCs w:val="36"/>
+        </w:rPr>
+        <w:t xml:space="preserve">Nom </w:t>
+      </w:r>
+      <w:r>
+        <w:rPr>
+          <w:rFonts w:asciiTheme="majorHAnsi" w:hAnsiTheme="majorHAnsi" w:cstheme="majorHAnsi"/>
+          <w:color w:val="44546A" w:themeColor="text2"/>
+          <w:sz w:val="36"/>
+          <w:szCs w:val="36"/>
+        </w:rPr>
+        <w:t xml:space="preserve">vous pourrez simplement recherchez des tutos </w:t>
+      </w:r>
+      <w:r>
+        <w:rPr>
+          <w:rFonts w:asciiTheme="majorHAnsi" w:hAnsiTheme="majorHAnsi" w:cstheme="majorHAnsi"/>
+          <w:color w:val="8985FF"/>
+          <w:sz w:val="36"/>
+          <w:szCs w:val="36"/>
+        </w:rPr>
+        <w:t>par rapport à leur nom sur l’application.</w:t>
       </w:r>
     </w:p>
     <w:p>
       <w:pPr>
         <w:rPr>
           <w:rFonts w:ascii="ADLaM Display" w:hAnsi="ADLaM Display" w:cs="ADLaM Display"/>
-          <w:color w:val="44546A" w:themeColor="text2"/>
+          <w:color w:val="8985FF"/>
           <w:sz w:val="36"/>
           <w:szCs w:val="36"/>
           <w:u w:val="single"/>
         </w:rPr>
       </w:pPr>
-      <w:r>
+    </w:p>
+    <w:p>
+      <w:pPr>
         <w:rPr>
           <w:rFonts w:ascii="ADLaM Display" w:hAnsi="ADLaM Display" w:cs="ADLaM Display"/>
-          <w:color w:val="44546A" w:themeColor="text2"/>
+          <w:color w:val="8985FF"/>
           <w:sz w:val="36"/>
           <w:szCs w:val="36"/>
           <w:u w:val="single"/>
         </w:rPr>
-        <w:t>2</w:t>
-      </w:r>
-      <w:r>
+      </w:pPr>
+    </w:p>
+    <w:p>
+      <w:pPr>
         <w:rPr>
           <w:rFonts w:ascii="ADLaM Display" w:hAnsi="ADLaM Display" w:cs="ADLaM Display"/>
-          <w:color w:val="44546A" w:themeColor="text2"/>
+          <w:color w:val="8985FF"/>
           <w:sz w:val="36"/>
           <w:szCs w:val="36"/>
           <w:u w:val="single"/>
         </w:rPr>
-        <w:t>.L</w:t>
-      </w:r>
-      <w:r>
+      </w:pPr>
+    </w:p>
+    <w:p>
+      <w:pPr>
         <w:rPr>
           <w:rFonts w:ascii="ADLaM Display" w:hAnsi="ADLaM Display" w:cs="ADLaM Display"/>
-          <w:color w:val="44546A" w:themeColor="text2"/>
+          <w:color w:val="8985FF"/>
           <w:sz w:val="36"/>
           <w:szCs w:val="36"/>
           <w:u w:val="single"/>
         </w:rPr>
-        <w:t>’INTERFACES :</w:t>
-      </w:r>
-    </w:p>
-    <w:p>
-      <w:pPr>
-        <w:ind w:left="4536" w:firstLine="420"/>
-        <w:rPr>
-          <w:rFonts w:asciiTheme="majorHAnsi" w:hAnsiTheme="majorHAnsi" w:cstheme="majorHAnsi"/>
-          <w:color w:val="44546A" w:themeColor="text2"/>
-          <w:sz w:val="36"/>
-          <w:szCs w:val="36"/>
-        </w:rPr>
-      </w:pPr>
-      <w:r>
-        <w:rPr>
-          <w:rFonts w:asciiTheme="majorHAnsi" w:hAnsiTheme="majorHAnsi" w:cstheme="majorHAnsi"/>
-          <w:color w:val="44546A" w:themeColor="text2"/>
-          <w:sz w:val="36"/>
-          <w:szCs w:val="36"/>
-        </w:rPr>
-        <w:lastRenderedPageBreak/>
-        <w:t xml:space="preserve">-Pour changer de mode de recherches vous devez appuyer sur ceci : </w:t>
-      </w:r>
-    </w:p>
-    <w:p>
-      <w:pPr>
-        <w:ind w:left="4536"/>
-        <w:rPr>
-          <w:rFonts w:asciiTheme="majorHAnsi" w:hAnsiTheme="majorHAnsi" w:cstheme="majorHAnsi"/>
-          <w:color w:val="44546A" w:themeColor="text2"/>
-          <w:sz w:val="36"/>
-          <w:szCs w:val="36"/>
-        </w:rPr>
-      </w:pPr>
-      <w:r>
-        <w:rPr>
-          <w:rFonts w:asciiTheme="majorHAnsi" w:hAnsiTheme="majorHAnsi" w:cstheme="majorHAnsi"/>
+      </w:pPr>
+    </w:p>
+    <w:p>
+      <w:pPr>
+        <w:rPr>
+          <w:rFonts w:ascii="ADLaM Display" w:hAnsi="ADLaM Display" w:cs="ADLaM Display"/>
+          <w:color w:val="8985FF"/>
+          <w:sz w:val="36"/>
+          <w:szCs w:val="36"/>
+          <w:u w:val="single"/>
+        </w:rPr>
+      </w:pPr>
+      <w:r>
+        <w:rPr>
+          <w:rFonts w:ascii="Arial Black" w:hAnsi="Arial Black" w:cs="ADLaM Display"/>
+          <w:color w:val="8985FF"/>
+          <w:sz w:val="36"/>
+          <w:szCs w:val="36"/>
+          <w:u w:val="single"/>
+        </w:rPr>
+        <w:t>2.L’INTERFACES :</w:t>
+      </w:r>
+    </w:p>
+    <w:p>
+      <w:pPr>
+        <w:jc w:val="both"/>
+        <w:rPr>
+          <w:rFonts w:asciiTheme="majorHAnsi" w:hAnsiTheme="majorHAnsi" w:cstheme="majorHAnsi"/>
+          <w:color w:val="44546A" w:themeColor="text2"/>
+          <w:sz w:val="36"/>
+          <w:szCs w:val="36"/>
+        </w:rPr>
+      </w:pPr>
+      <w:r>
+        <w:rPr>
+          <w:rFonts w:asciiTheme="majorHAnsi" w:hAnsiTheme="majorHAnsi" w:cstheme="majorHAnsi"/>
+          <w:color w:val="44546A" w:themeColor="text2"/>
+          <w:sz w:val="36"/>
+          <w:szCs w:val="36"/>
+          <w:lang w:eastAsia="fr-FR" w:bidi="fr-FR"/>
+        </w:rPr>
+        <w:t>-</w:t>
+      </w:r>
+      <w:r>
+        <w:rPr>
+          <w:rFonts w:asciiTheme="majorHAnsi" w:hAnsiTheme="majorHAnsi" w:cstheme="majorHAnsi"/>
+          <w:color w:val="44546A" w:themeColor="text2"/>
+          <w:sz w:val="36"/>
+          <w:szCs w:val="36"/>
+          <w:lang w:eastAsia="fr-FR" w:bidi="fr-FR"/>
+        </w:rPr>
+        <w:tab/>
+      </w:r>
+      <w:r>
+        <w:rPr>
+          <w:rFonts w:asciiTheme="majorHAnsi" w:hAnsiTheme="majorHAnsi" w:cstheme="majorHAnsi"/>
+          <w:color w:val="44546A" w:themeColor="text2"/>
+          <w:sz w:val="36"/>
+          <w:szCs w:val="36"/>
+        </w:rPr>
+        <w:t xml:space="preserve">Pour changer de mode de recherches vous devez appuyer sur ceci : </w:t>
+      </w:r>
+    </w:p>
+    <w:p>
+      <w:pPr>
+        <w:ind w:firstLine="420"/>
+        <w:jc w:val="center"/>
+        <w:rPr>
+          <w:rFonts w:asciiTheme="majorHAnsi" w:hAnsiTheme="majorHAnsi" w:cstheme="majorHAnsi"/>
+          <w:color w:val="44546A" w:themeColor="text2"/>
+          <w:sz w:val="36"/>
+          <w:szCs w:val="36"/>
+        </w:rPr>
+      </w:pPr>
+      <w:r>
+        <w:rPr>
           <w:noProof/>
-          <w:color w:val="44546A" w:themeColor="text2"/>
-          <w:sz w:val="36"/>
-          <w:szCs w:val="36"/>
         </w:rPr>
         <w:drawing>
-          <wp:inline distT="0" distB="0" distL="0" distR="0" wp14:anchorId="6ED8C6AD" wp14:editId="4A97F9B7">
-            <wp:extent cx="1943268" cy="1036410"/>
-            <wp:effectExtent l="152400" t="152400" r="361950" b="354330"/>
-            <wp:docPr id="1841017364" name="Image 1"/>
+          <wp:inline distT="0" distB="0" distL="0" distR="0" wp14:anchorId="35C1617E" wp14:editId="28D6E2E0">
+            <wp:extent cx="2171700" cy="1371600"/>
+            <wp:effectExtent l="19050" t="0" r="19050" b="419100"/>
+            <wp:docPr id="2" name="Picture 2"/>
             <wp:cNvGraphicFramePr>
               <a:graphicFrameLocks xmlns:a="http://schemas.openxmlformats.org/drawingml/2006/main" noChangeAspect="1"/>
             </wp:cNvGraphicFramePr>
@@ -319,17 +584,12 @@
               <a:graphicData uri="http://schemas.openxmlformats.org/drawingml/2006/picture">
                 <pic:pic xmlns:pic="http://schemas.openxmlformats.org/drawingml/2006/picture">
                   <pic:nvPicPr>
-                    <pic:cNvPr id="1841017364" name="Image 1841017364"/>
+                    <pic:cNvPr id="2" name="Picture 2"/>
                     <pic:cNvPicPr/>
                   </pic:nvPicPr>
-                  <pic:blipFill>
-                    <a:blip r:embed="rId5">
-                      <a:extLst>
-                        <a:ext uri="{28A0092B-C50C-407E-A947-70E740481C1C}">
-                          <a14:useLocalDpi xmlns:a14="http://schemas.microsoft.com/office/drawing/2010/main" val="0"/>
-                        </a:ext>
-                      </a:extLst>
-                    </a:blip>
+                  <pic:blipFill dpi="0">
+                    <a:blip r:embed="rId5"/>
+                    <a:srcRect/>
                     <a:stretch>
                       <a:fillRect/>
                     </a:stretch>
@@ -337,20 +597,23 @@
                   <pic:spPr>
                     <a:xfrm>
                       <a:off x="0" y="0"/>
-                      <a:ext cx="1943268" cy="1036410"/>
+                      <a:ext cx="2171700" cy="1371600"/>
                     </a:xfrm>
-                    <a:prstGeom prst="rect">
-                      <a:avLst/>
+                    <a:prstGeom prst="roundRect">
+                      <a:avLst>
+                        <a:gd name="adj" fmla="val 8594"/>
+                      </a:avLst>
                     </a:prstGeom>
+                    <a:solidFill>
+                      <a:srgbClr val="FFFFFF">
+                        <a:shade val="85000"/>
+                      </a:srgbClr>
+                    </a:solidFill>
                     <a:ln>
                       <a:noFill/>
                     </a:ln>
                     <a:effectLst>
-                      <a:outerShdw blurRad="292100" dist="139700" dir="2700000" algn="tl" rotWithShape="0">
-                        <a:srgbClr val="333333">
-                          <a:alpha val="65000"/>
-                        </a:srgbClr>
-                      </a:outerShdw>
+                      <a:reflection blurRad="12700" stA="38000" endPos="28000" dist="5000" dir="5400000" sy="-100000" algn="bl" rotWithShape="0"/>
                     </a:effectLst>
                   </pic:spPr>
                 </pic:pic>
@@ -362,12 +625,25 @@
     </w:p>
     <w:p>
       <w:pPr>
-        <w:ind w:left="4536"/>
-        <w:rPr>
-          <w:rFonts w:asciiTheme="majorHAnsi" w:hAnsiTheme="majorHAnsi" w:cstheme="majorHAnsi"/>
-          <w:color w:val="44546A" w:themeColor="text2"/>
-          <w:sz w:val="36"/>
-          <w:szCs w:val="36"/>
+        <w:ind w:firstLine="420"/>
+        <w:jc w:val="center"/>
+        <w:rPr>
+          <w:rFonts w:asciiTheme="majorHAnsi" w:hAnsiTheme="majorHAnsi" w:cstheme="majorHAnsi"/>
+          <w:color w:val="44546A" w:themeColor="text2"/>
+          <w:sz w:val="36"/>
+          <w:szCs w:val="36"/>
+        </w:rPr>
+      </w:pPr>
+    </w:p>
+    <w:p>
+      <w:pPr>
+        <w:jc w:val="both"/>
+        <w:rPr>
+          <w:rFonts w:asciiTheme="majorHAnsi" w:hAnsiTheme="majorHAnsi" w:cstheme="majorHAnsi"/>
+          <w:color w:val="44546A" w:themeColor="text2"/>
+          <w:sz w:val="36"/>
+          <w:szCs w:val="36"/>
+          <w:lang w:eastAsia="fr-FR" w:bidi="fr-FR"/>
         </w:rPr>
       </w:pPr>
       <w:r>
@@ -379,39 +655,106 @@
         </w:rPr>
         <w:t>Plus précisément sur la surface avec écrit les modes de recherches. Quand vous appuyez le mode change pour le mode suivant</w:t>
       </w:r>
-    </w:p>
-    <w:p>
-      <w:pPr>
-        <w:ind w:left="4536" w:firstLine="420"/>
-        <w:rPr>
-          <w:rFonts w:asciiTheme="majorHAnsi" w:hAnsiTheme="majorHAnsi" w:cstheme="majorHAnsi"/>
-          <w:color w:val="44546A" w:themeColor="text2"/>
-          <w:sz w:val="36"/>
-          <w:szCs w:val="36"/>
-        </w:rPr>
-      </w:pPr>
-      <w:r>
-        <w:rPr>
-          <w:rFonts w:asciiTheme="majorHAnsi" w:hAnsiTheme="majorHAnsi" w:cstheme="majorHAnsi"/>
-          <w:color w:val="44546A" w:themeColor="text2"/>
-          <w:sz w:val="36"/>
-          <w:szCs w:val="36"/>
-        </w:rPr>
-        <w:t>-Pour pouvoir écrire afin d’effectuer une recherche vous devez appuyez sur l’encoche de recherche suivantes :</w:t>
-      </w:r>
-      <w:r>
-        <w:rPr>
-          <w:rFonts w:asciiTheme="majorHAnsi" w:hAnsiTheme="majorHAnsi" w:cstheme="majorHAnsi"/>
+      <w:r>
+        <w:rPr>
+          <w:rFonts w:asciiTheme="majorHAnsi" w:hAnsiTheme="majorHAnsi" w:cstheme="majorHAnsi"/>
+          <w:color w:val="44546A" w:themeColor="text2"/>
+          <w:sz w:val="36"/>
+          <w:szCs w:val="36"/>
+          <w:lang w:eastAsia="fr-FR" w:bidi="fr-FR"/>
+        </w:rPr>
+        <w:t>. Votre type de recherche sera indiquer dans l'encadrer.</w:t>
+      </w:r>
+    </w:p>
+    <w:p>
+      <w:pPr>
+        <w:jc w:val="both"/>
+        <w:rPr>
+          <w:rFonts w:asciiTheme="majorHAnsi" w:hAnsiTheme="majorHAnsi" w:cstheme="majorHAnsi"/>
+          <w:color w:val="44546A" w:themeColor="text2"/>
+          <w:sz w:val="36"/>
+          <w:szCs w:val="36"/>
+        </w:rPr>
+      </w:pPr>
+    </w:p>
+    <w:p>
+      <w:pPr>
+        <w:jc w:val="both"/>
+        <w:rPr>
+          <w:rFonts w:asciiTheme="majorHAnsi" w:hAnsiTheme="majorHAnsi" w:cstheme="majorHAnsi"/>
+          <w:color w:val="44546A" w:themeColor="text2"/>
+          <w:sz w:val="36"/>
+          <w:szCs w:val="36"/>
+        </w:rPr>
+      </w:pPr>
+      <w:r>
+        <w:rPr>
+          <w:rFonts w:asciiTheme="majorHAnsi" w:hAnsiTheme="majorHAnsi" w:cstheme="majorHAnsi"/>
+          <w:color w:val="44546A" w:themeColor="text2"/>
+          <w:sz w:val="36"/>
+          <w:szCs w:val="36"/>
+          <w:lang w:eastAsia="fr-FR" w:bidi="fr-FR"/>
+        </w:rPr>
+        <w:t>-</w:t>
+      </w:r>
+      <w:r>
+        <w:rPr>
+          <w:rFonts w:asciiTheme="majorHAnsi" w:hAnsiTheme="majorHAnsi" w:cstheme="majorHAnsi"/>
+          <w:color w:val="44546A" w:themeColor="text2"/>
+          <w:sz w:val="36"/>
+          <w:szCs w:val="36"/>
+          <w:lang w:eastAsia="fr-FR" w:bidi="fr-FR"/>
+        </w:rPr>
+        <w:tab/>
+      </w:r>
+      <w:r>
+        <w:rPr>
+          <w:rFonts w:asciiTheme="majorHAnsi" w:hAnsiTheme="majorHAnsi" w:cstheme="majorHAnsi"/>
+          <w:color w:val="44546A" w:themeColor="text2"/>
+          <w:sz w:val="36"/>
+          <w:szCs w:val="36"/>
+        </w:rPr>
+        <w:t xml:space="preserve">Pour pouvoir écrire afin d’effectuer une recherche vous devez </w:t>
+      </w:r>
+      <w:r>
+        <w:rPr>
+          <w:rFonts w:asciiTheme="majorHAnsi" w:hAnsiTheme="majorHAnsi" w:cstheme="majorHAnsi"/>
+          <w:color w:val="44546A" w:themeColor="text2"/>
+          <w:sz w:val="36"/>
+          <w:szCs w:val="36"/>
+        </w:rPr>
+        <w:t>appuyer</w:t>
+      </w:r>
+      <w:r>
+        <w:rPr>
+          <w:rFonts w:asciiTheme="majorHAnsi" w:hAnsiTheme="majorHAnsi" w:cstheme="majorHAnsi"/>
+          <w:color w:val="44546A" w:themeColor="text2"/>
+          <w:sz w:val="36"/>
+          <w:szCs w:val="36"/>
+        </w:rPr>
+        <w:t xml:space="preserve"> sur l’encoche de recherche suivantes :</w:t>
+      </w:r>
+    </w:p>
+    <w:p>
+      <w:pPr>
+        <w:ind w:firstLine="420"/>
+        <w:jc w:val="center"/>
+        <w:rPr>
+          <w:rFonts w:asciiTheme="majorHAnsi" w:hAnsiTheme="majorHAnsi" w:cstheme="majorHAnsi"/>
+          <w:color w:val="44546A" w:themeColor="text2"/>
+          <w:sz w:val="36"/>
+          <w:szCs w:val="36"/>
+        </w:rPr>
+      </w:pPr>
+      <w:r>
+        <w:rPr>
           <w:noProof/>
-          <w:color w:val="44546A" w:themeColor="text2"/>
-          <w:sz w:val="36"/>
-          <w:szCs w:val="36"/>
         </w:rPr>
         <w:drawing>
-          <wp:inline distT="0" distB="0" distL="0" distR="0" wp14:anchorId="515D5D18" wp14:editId="2C87EB71">
-            <wp:extent cx="3463290" cy="298533"/>
-            <wp:effectExtent l="152400" t="152400" r="346710" b="368300"/>
-            <wp:docPr id="691964438" name="Image 2"/>
+          <wp:inline distT="0" distB="0" distL="0" distR="0" wp14:anchorId="01448EB7" wp14:editId="1590F913">
+            <wp:extent cx="5760720" cy="589280"/>
+            <wp:effectExtent l="19050" t="0" r="11430" b="210820"/>
+            <wp:docPr id="3" name="Picture 3"/>
             <wp:cNvGraphicFramePr>
               <a:graphicFrameLocks xmlns:a="http://schemas.openxmlformats.org/drawingml/2006/main" noChangeAspect="1"/>
             </wp:cNvGraphicFramePr>
@@ -419,17 +762,12 @@
               <a:graphicData uri="http://schemas.openxmlformats.org/drawingml/2006/picture">
                 <pic:pic xmlns:pic="http://schemas.openxmlformats.org/drawingml/2006/picture">
                   <pic:nvPicPr>
-                    <pic:cNvPr id="691964438" name="Image 691964438"/>
+                    <pic:cNvPr id="3" name="Picture 3"/>
                     <pic:cNvPicPr/>
                   </pic:nvPicPr>
-                  <pic:blipFill>
-                    <a:blip r:embed="rId6" cstate="print">
-                      <a:extLst>
-                        <a:ext uri="{28A0092B-C50C-407E-A947-70E740481C1C}">
-                          <a14:useLocalDpi xmlns:a14="http://schemas.microsoft.com/office/drawing/2010/main" val="0"/>
-                        </a:ext>
-                      </a:extLst>
-                    </a:blip>
+                  <pic:blipFill dpi="0">
+                    <a:blip r:embed="rId6"/>
+                    <a:srcRect/>
                     <a:stretch>
                       <a:fillRect/>
                     </a:stretch>
@@ -437,20 +775,23 @@
                   <pic:spPr>
                     <a:xfrm>
                       <a:off x="0" y="0"/>
-                      <a:ext cx="3822024" cy="329456"/>
+                      <a:ext cx="5760720" cy="589280"/>
                     </a:xfrm>
-                    <a:prstGeom prst="rect">
-                      <a:avLst/>
+                    <a:prstGeom prst="roundRect">
+                      <a:avLst>
+                        <a:gd name="adj" fmla="val 8594"/>
+                      </a:avLst>
                     </a:prstGeom>
+                    <a:solidFill>
+                      <a:srgbClr val="FFFFFF">
+                        <a:shade val="85000"/>
+                      </a:srgbClr>
+                    </a:solidFill>
                     <a:ln>
                       <a:noFill/>
                     </a:ln>
                     <a:effectLst>
-                      <a:outerShdw blurRad="292100" dist="139700" dir="2700000" algn="tl" rotWithShape="0">
-                        <a:srgbClr val="333333">
-                          <a:alpha val="65000"/>
-                        </a:srgbClr>
-                      </a:outerShdw>
+                      <a:reflection blurRad="12700" stA="38000" endPos="28000" dist="5000" dir="5400000" sy="-100000" algn="bl" rotWithShape="0"/>
                     </a:effectLst>
                   </pic:spPr>
                 </pic:pic>
@@ -462,60 +803,90 @@
     </w:p>
     <w:p>
       <w:pPr>
-        <w:ind w:left="4536"/>
-        <w:rPr>
-          <w:rFonts w:asciiTheme="majorHAnsi" w:hAnsiTheme="majorHAnsi" w:cstheme="majorHAnsi"/>
-          <w:color w:val="44546A" w:themeColor="text2"/>
-          <w:sz w:val="36"/>
-          <w:szCs w:val="36"/>
-        </w:rPr>
-      </w:pPr>
-      <w:r>
-        <w:rPr>
-          <w:rFonts w:asciiTheme="majorHAnsi" w:hAnsiTheme="majorHAnsi" w:cstheme="majorHAnsi"/>
-          <w:color w:val="44546A" w:themeColor="text2"/>
-          <w:sz w:val="36"/>
-          <w:szCs w:val="36"/>
-        </w:rPr>
-        <w:t xml:space="preserve">Il vous suffira de rappuyer une deuxième fois pour désactivez l’écriture. Le rectangle rouge vous sert </w:t>
-      </w:r>
-      <w:r>
-        <w:rPr>
-          <w:rFonts w:asciiTheme="majorHAnsi" w:hAnsiTheme="majorHAnsi" w:cstheme="majorHAnsi"/>
-          <w:color w:val="44546A" w:themeColor="text2"/>
-          <w:sz w:val="36"/>
-          <w:szCs w:val="36"/>
-        </w:rPr>
-        <w:t>à</w:t>
-      </w:r>
-      <w:r>
-        <w:rPr>
-          <w:rFonts w:asciiTheme="majorHAnsi" w:hAnsiTheme="majorHAnsi" w:cstheme="majorHAnsi"/>
-          <w:color w:val="44546A" w:themeColor="text2"/>
-          <w:sz w:val="36"/>
-          <w:szCs w:val="36"/>
-        </w:rPr>
-        <w:t xml:space="preserve"> effacez les résultats de recherche si vous en avez fait une </w:t>
-      </w:r>
-    </w:p>
-    <w:p>
-      <w:pPr>
-        <w:ind w:left="4536" w:firstLine="420"/>
-        <w:rPr>
-          <w:rFonts w:asciiTheme="majorHAnsi" w:hAnsiTheme="majorHAnsi" w:cstheme="majorHAnsi"/>
-          <w:color w:val="44546A" w:themeColor="text2"/>
-          <w:sz w:val="36"/>
-          <w:szCs w:val="36"/>
-        </w:rPr>
-      </w:pPr>
-      <w:r>
-        <w:rPr>
-          <w:rFonts w:asciiTheme="majorHAnsi" w:hAnsiTheme="majorHAnsi" w:cstheme="majorHAnsi"/>
-          <w:color w:val="44546A" w:themeColor="text2"/>
-          <w:sz w:val="36"/>
-          <w:szCs w:val="36"/>
-        </w:rPr>
-        <w:lastRenderedPageBreak/>
+        <w:jc w:val="both"/>
+        <w:rPr>
+          <w:rFonts w:asciiTheme="majorHAnsi" w:hAnsiTheme="majorHAnsi" w:cstheme="majorHAnsi"/>
+          <w:color w:val="44546A" w:themeColor="text2"/>
+          <w:sz w:val="36"/>
+          <w:szCs w:val="36"/>
+        </w:rPr>
+      </w:pPr>
+      <w:r>
+        <w:rPr>
+          <w:rFonts w:asciiTheme="majorHAnsi" w:hAnsiTheme="majorHAnsi" w:cstheme="majorHAnsi"/>
+          <w:color w:val="44546A" w:themeColor="text2"/>
+          <w:sz w:val="36"/>
+          <w:szCs w:val="36"/>
+        </w:rPr>
+        <w:t>L</w:t>
+      </w:r>
+      <w:r>
+        <w:rPr>
+          <w:rFonts w:asciiTheme="majorHAnsi" w:hAnsiTheme="majorHAnsi" w:cstheme="majorHAnsi"/>
+          <w:color w:val="44546A" w:themeColor="text2"/>
+          <w:sz w:val="36"/>
+          <w:szCs w:val="36"/>
+          <w:lang w:eastAsia="fr-FR" w:bidi="fr-FR"/>
+        </w:rPr>
+        <w:t xml:space="preserve">a </w:t>
+      </w:r>
+      <w:r>
+        <w:rPr>
+          <w:rFonts w:asciiTheme="majorHAnsi" w:hAnsiTheme="majorHAnsi" w:cstheme="majorHAnsi"/>
+          <w:color w:val="8985FF"/>
+          <w:sz w:val="36"/>
+          <w:szCs w:val="36"/>
+          <w:lang w:eastAsia="fr-FR" w:bidi="fr-FR"/>
+        </w:rPr>
+        <w:t>croix</w:t>
+      </w:r>
+      <w:r>
+        <w:rPr>
+          <w:rFonts w:asciiTheme="majorHAnsi" w:hAnsiTheme="majorHAnsi" w:cstheme="majorHAnsi"/>
+          <w:color w:val="8985FF"/>
+          <w:sz w:val="36"/>
+          <w:szCs w:val="36"/>
+        </w:rPr>
+        <w:t xml:space="preserve"> </w:t>
+      </w:r>
+      <w:r>
+        <w:rPr>
+          <w:rFonts w:asciiTheme="majorHAnsi" w:hAnsiTheme="majorHAnsi" w:cstheme="majorHAnsi"/>
+          <w:color w:val="44546A" w:themeColor="text2"/>
+          <w:sz w:val="36"/>
+          <w:szCs w:val="36"/>
+        </w:rPr>
+        <w:t>vous sert à effacez les résultats de recherche si vous en avez fait une</w:t>
+      </w:r>
+      <w:r>
+        <w:rPr>
+          <w:rFonts w:asciiTheme="majorHAnsi" w:hAnsiTheme="majorHAnsi" w:cstheme="majorHAnsi"/>
+          <w:color w:val="44546A" w:themeColor="text2"/>
+          <w:sz w:val="36"/>
+          <w:szCs w:val="36"/>
+          <w:lang w:eastAsia="fr-FR" w:bidi="fr-FR"/>
+        </w:rPr>
+        <w:t>.</w:t>
+      </w:r>
+    </w:p>
+    <w:p>
+      <w:pPr>
+        <w:jc w:val="both"/>
+        <w:rPr>
+          <w:rFonts w:asciiTheme="majorHAnsi" w:hAnsiTheme="majorHAnsi" w:cstheme="majorHAnsi"/>
+          <w:color w:val="44546A" w:themeColor="text2"/>
+          <w:sz w:val="36"/>
+          <w:szCs w:val="36"/>
+        </w:rPr>
+      </w:pPr>
+      <w:r>
+        <w:rPr>
+          <w:rFonts w:asciiTheme="majorHAnsi" w:hAnsiTheme="majorHAnsi" w:cstheme="majorHAnsi"/>
+          <w:color w:val="44546A" w:themeColor="text2"/>
+          <w:sz w:val="36"/>
+          <w:szCs w:val="36"/>
+          <w:lang w:eastAsia="fr-FR" w:bidi="fr-FR"/>
+        </w:rPr>
         <w:t>-</w:t>
       </w:r>
       <w:r>
@@ -524,79 +895,51 @@
           <w:color w:val="44546A" w:themeColor="text2"/>
           <w:sz w:val="36"/>
           <w:szCs w:val="36"/>
-        </w:rPr>
-        <w:t>Les tutos composés de documents divers</w:t>
-      </w:r>
-      <w:r>
-        <w:rPr>
-          <w:rFonts w:asciiTheme="majorHAnsi" w:hAnsiTheme="majorHAnsi" w:cstheme="majorHAnsi"/>
-          <w:color w:val="44546A" w:themeColor="text2"/>
-          <w:sz w:val="36"/>
-          <w:szCs w:val="36"/>
-        </w:rPr>
-        <w:t xml:space="preserve">, tel que : </w:t>
-      </w:r>
-      <w:r>
-        <w:rPr>
-          <w:rFonts w:asciiTheme="majorHAnsi" w:hAnsiTheme="majorHAnsi" w:cstheme="majorHAnsi"/>
-          <w:color w:val="44546A" w:themeColor="text2"/>
-          <w:sz w:val="36"/>
-          <w:szCs w:val="36"/>
-        </w:rPr>
-        <w:t>Word</w:t>
-      </w:r>
-      <w:r>
-        <w:rPr>
-          <w:rFonts w:asciiTheme="majorHAnsi" w:hAnsiTheme="majorHAnsi" w:cstheme="majorHAnsi"/>
-          <w:color w:val="44546A" w:themeColor="text2"/>
-          <w:sz w:val="36"/>
-          <w:szCs w:val="36"/>
-        </w:rPr>
-        <w:t xml:space="preserve">, </w:t>
-      </w:r>
-      <w:r>
-        <w:rPr>
-          <w:rFonts w:asciiTheme="majorHAnsi" w:hAnsiTheme="majorHAnsi" w:cstheme="majorHAnsi"/>
-          <w:color w:val="44546A" w:themeColor="text2"/>
-          <w:sz w:val="36"/>
-          <w:szCs w:val="36"/>
-        </w:rPr>
-        <w:t xml:space="preserve">PDF, jpg, png, </w:t>
-      </w:r>
-      <w:r>
-        <w:rPr>
-          <w:rFonts w:asciiTheme="majorHAnsi" w:hAnsiTheme="majorHAnsi" w:cstheme="majorHAnsi"/>
-          <w:color w:val="44546A" w:themeColor="text2"/>
-          <w:sz w:val="36"/>
-          <w:szCs w:val="36"/>
-        </w:rPr>
-        <w:t xml:space="preserve">sont écrits en rouge afin de les reconnaitre </w:t>
-      </w:r>
-    </w:p>
-    <w:p>
-      <w:pPr>
-        <w:ind w:left="4536"/>
-        <w:rPr>
-          <w:rFonts w:asciiTheme="majorHAnsi" w:hAnsiTheme="majorHAnsi" w:cstheme="majorHAnsi"/>
-          <w:color w:val="44546A" w:themeColor="text2"/>
-          <w:sz w:val="36"/>
-          <w:szCs w:val="36"/>
-        </w:rPr>
-      </w:pPr>
-    </w:p>
-    <w:p>
-      <w:pPr>
-        <w:ind w:left="4536"/>
-        <w:rPr>
-          <w:rFonts w:asciiTheme="majorHAnsi" w:hAnsiTheme="majorHAnsi" w:cstheme="majorHAnsi"/>
-          <w:color w:val="44546A" w:themeColor="text2"/>
-          <w:sz w:val="36"/>
-          <w:szCs w:val="36"/>
-        </w:rPr>
-      </w:pPr>
-    </w:p>
-    <w:p>
-      <w:pPr>
+          <w:lang w:eastAsia="fr-FR" w:bidi="fr-FR"/>
+        </w:rPr>
+        <w:tab/>
+      </w:r>
+      <w:r>
+        <w:rPr>
+          <w:rFonts w:asciiTheme="majorHAnsi" w:hAnsiTheme="majorHAnsi" w:cstheme="majorHAnsi"/>
+          <w:color w:val="44546A" w:themeColor="text2"/>
+          <w:sz w:val="36"/>
+          <w:szCs w:val="36"/>
+        </w:rPr>
+        <w:t xml:space="preserve">Les tutos composés de documents divers, tel que : </w:t>
+      </w:r>
+      <w:r>
+        <w:rPr>
+          <w:rFonts w:asciiTheme="majorHAnsi" w:hAnsiTheme="majorHAnsi" w:cstheme="majorHAnsi"/>
+          <w:color w:val="8985FF"/>
+          <w:sz w:val="36"/>
+          <w:szCs w:val="36"/>
+        </w:rPr>
+        <w:t>Word, PDF, jpg, png,</w:t>
+      </w:r>
+      <w:r>
+        <w:rPr>
+          <w:rFonts w:asciiTheme="majorHAnsi" w:hAnsiTheme="majorHAnsi" w:cstheme="majorHAnsi"/>
+          <w:color w:val="44546A" w:themeColor="text2"/>
+          <w:sz w:val="36"/>
+          <w:szCs w:val="36"/>
+        </w:rPr>
+        <w:t xml:space="preserve"> sont écrits en rouge afin de les reconnaitre </w:t>
+      </w:r>
+      <w:r>
+        <w:rPr>
+          <w:rFonts w:asciiTheme="majorHAnsi" w:hAnsiTheme="majorHAnsi" w:cstheme="majorHAnsi"/>
+          <w:color w:val="44546A" w:themeColor="text2"/>
+          <w:sz w:val="36"/>
+          <w:szCs w:val="36"/>
+          <w:lang w:eastAsia="fr-FR" w:bidi="fr-FR"/>
+        </w:rPr>
+        <w:t>:</w:t>
+      </w:r>
+    </w:p>
+    <w:p>
+      <w:pPr>
+        <w:jc w:val="both"/>
         <w:rPr>
           <w:rFonts w:asciiTheme="majorHAnsi" w:hAnsiTheme="majorHAnsi" w:cstheme="majorHAnsi"/>
           <w:i/>
@@ -606,12 +949,66 @@
           <w:szCs w:val="36"/>
         </w:rPr>
       </w:pPr>
+      <w:r>
+        <w:rPr>
+          <w:noProof/>
+        </w:rPr>
+        <w:lastRenderedPageBreak/>
+        <w:drawing>
+          <wp:inline distT="0" distB="0" distL="0" distR="0" wp14:anchorId="7A840F9F" wp14:editId="44CB1A70">
+            <wp:extent cx="5760720" cy="1305560"/>
+            <wp:effectExtent l="19050" t="0" r="11430" b="408940"/>
+            <wp:docPr id="5" name="Picture 5"/>
+            <wp:cNvGraphicFramePr>
+              <a:graphicFrameLocks xmlns:a="http://schemas.openxmlformats.org/drawingml/2006/main" noChangeAspect="1"/>
+            </wp:cNvGraphicFramePr>
+            <a:graphic xmlns:a="http://schemas.openxmlformats.org/drawingml/2006/main">
+              <a:graphicData uri="http://schemas.openxmlformats.org/drawingml/2006/picture">
+                <pic:pic xmlns:pic="http://schemas.openxmlformats.org/drawingml/2006/picture">
+                  <pic:nvPicPr>
+                    <pic:cNvPr id="5" name="Picture 5"/>
+                    <pic:cNvPicPr/>
+                  </pic:nvPicPr>
+                  <pic:blipFill dpi="0">
+                    <a:blip r:embed="rId7"/>
+                    <a:srcRect/>
+                    <a:stretch>
+                      <a:fillRect/>
+                    </a:stretch>
+                  </pic:blipFill>
+                  <pic:spPr>
+                    <a:xfrm>
+                      <a:off x="0" y="0"/>
+                      <a:ext cx="5760720" cy="1305560"/>
+                    </a:xfrm>
+                    <a:prstGeom prst="roundRect">
+                      <a:avLst>
+                        <a:gd name="adj" fmla="val 8594"/>
+                      </a:avLst>
+                    </a:prstGeom>
+                    <a:solidFill>
+                      <a:srgbClr val="FFFFFF">
+                        <a:shade val="85000"/>
+                      </a:srgbClr>
+                    </a:solidFill>
+                    <a:ln>
+                      <a:noFill/>
+                    </a:ln>
+                    <a:effectLst>
+                      <a:reflection blurRad="12700" stA="38000" endPos="28000" dist="5000" dir="5400000" sy="-100000" algn="bl" rotWithShape="0"/>
+                    </a:effectLst>
+                  </pic:spPr>
+                </pic:pic>
+              </a:graphicData>
+            </a:graphic>
+          </wp:inline>
+        </w:drawing>
+      </w:r>
     </w:p>
     <w:sectPr>
       <w:pgSz w:w="11906" w:h="16838"/>
       <w:pgMar w:top="1417" w:right="1417" w:bottom="1417" w:left="1417" w:header="708" w:footer="708" w:gutter="0"/>
-      <w:cols w:space="708"/>
-      <w:docGrid w:linePitch="360"/>
+      <w:cols w:space="720"/>
     </w:sectPr>
   </w:body>
 </w:document>
@@ -622,7 +1019,7 @@
   <w:abstractNum w:abstractNumId="0" w15:restartNumberingAfterBreak="0">
     <w:nsid w:val="265E10CA"/>
     <w:multiLevelType w:val="hybridMultilevel"/>
-    <w:tmpl w:val="32BCB368"/>
+    <w:tmpl w:val="A27291FC"/>
     <w:lvl w:ilvl="0" w:tplc="E130A9F2">
       <w:start w:val="1"/>
       <w:numFmt w:val="lowerLetter"/>
@@ -635,7 +1032,7 @@
         <w:rFonts w:hint="default"/>
       </w:rPr>
     </w:lvl>
-    <w:lvl w:ilvl="1" w:tplc="040C0019" w:tentative="1">
+    <w:lvl w:ilvl="1" w:tplc="040C0019">
       <w:start w:val="1"/>
       <w:numFmt w:val="lowerLetter"/>
       <w:lvlText w:val="%2."/>
@@ -644,7 +1041,7 @@
         <w:ind w:left="6036" w:hanging="360"/>
       </w:pPr>
     </w:lvl>
-    <w:lvl w:ilvl="2" w:tplc="040C001B" w:tentative="1">
+    <w:lvl w:ilvl="2" w:tplc="040C001B">
       <w:start w:val="1"/>
       <w:numFmt w:val="lowerRoman"/>
       <w:lvlText w:val="%3."/>
@@ -653,7 +1050,7 @@
         <w:ind w:left="6756" w:hanging="180"/>
       </w:pPr>
     </w:lvl>
-    <w:lvl w:ilvl="3" w:tplc="040C000F" w:tentative="1">
+    <w:lvl w:ilvl="3" w:tplc="040C000F">
       <w:start w:val="1"/>
       <w:numFmt w:val="decimal"/>
       <w:lvlText w:val="%4."/>
@@ -662,7 +1059,7 @@
         <w:ind w:left="7476" w:hanging="360"/>
       </w:pPr>
     </w:lvl>
-    <w:lvl w:ilvl="4" w:tplc="040C0019" w:tentative="1">
+    <w:lvl w:ilvl="4" w:tplc="040C0019">
       <w:start w:val="1"/>
       <w:numFmt w:val="lowerLetter"/>
       <w:lvlText w:val="%5."/>
@@ -671,7 +1068,7 @@
         <w:ind w:left="8196" w:hanging="360"/>
       </w:pPr>
     </w:lvl>
-    <w:lvl w:ilvl="5" w:tplc="040C001B" w:tentative="1">
+    <w:lvl w:ilvl="5" w:tplc="040C001B">
       <w:start w:val="1"/>
       <w:numFmt w:val="lowerRoman"/>
       <w:lvlText w:val="%6."/>
@@ -680,7 +1077,7 @@
         <w:ind w:left="8916" w:hanging="180"/>
       </w:pPr>
     </w:lvl>
-    <w:lvl w:ilvl="6" w:tplc="040C000F" w:tentative="1">
+    <w:lvl w:ilvl="6" w:tplc="040C000F">
       <w:start w:val="1"/>
       <w:numFmt w:val="decimal"/>
       <w:lvlText w:val="%7."/>
@@ -689,7 +1086,7 @@
         <w:ind w:left="9636" w:hanging="360"/>
       </w:pPr>
     </w:lvl>
-    <w:lvl w:ilvl="7" w:tplc="040C0019" w:tentative="1">
+    <w:lvl w:ilvl="7" w:tplc="040C0019">
       <w:start w:val="1"/>
       <w:numFmt w:val="lowerLetter"/>
       <w:lvlText w:val="%8."/>
@@ -698,7 +1095,7 @@
         <w:ind w:left="10356" w:hanging="360"/>
       </w:pPr>
     </w:lvl>
-    <w:lvl w:ilvl="8" w:tplc="040C001B" w:tentative="1">
+    <w:lvl w:ilvl="8" w:tplc="040C001B">
       <w:start w:val="1"/>
       <w:numFmt w:val="lowerRoman"/>
       <w:lvlText w:val="%9."/>
@@ -711,7 +1108,7 @@
   <w:abstractNum w:abstractNumId="1" w15:restartNumberingAfterBreak="0">
     <w:nsid w:val="47A66E1B"/>
     <w:multiLevelType w:val="hybridMultilevel"/>
-    <w:tmpl w:val="AF82A30C"/>
+    <w:tmpl w:val="DF6AA27E"/>
     <w:lvl w:ilvl="0" w:tplc="040C000F">
       <w:start w:val="1"/>
       <w:numFmt w:val="decimal"/>
@@ -721,7 +1118,7 @@
         <w:ind w:left="720" w:hanging="360"/>
       </w:pPr>
     </w:lvl>
-    <w:lvl w:ilvl="1" w:tplc="040C0019" w:tentative="1">
+    <w:lvl w:ilvl="1" w:tplc="040C0019">
       <w:start w:val="1"/>
       <w:numFmt w:val="lowerLetter"/>
       <w:lvlText w:val="%2."/>
@@ -730,7 +1127,7 @@
         <w:ind w:left="1440" w:hanging="360"/>
       </w:pPr>
     </w:lvl>
-    <w:lvl w:ilvl="2" w:tplc="040C001B" w:tentative="1">
+    <w:lvl w:ilvl="2" w:tplc="040C001B">
       <w:start w:val="1"/>
       <w:numFmt w:val="lowerRoman"/>
       <w:lvlText w:val="%3."/>
@@ -739,7 +1136,7 @@
         <w:ind w:left="2160" w:hanging="180"/>
       </w:pPr>
     </w:lvl>
-    <w:lvl w:ilvl="3" w:tplc="040C000F" w:tentative="1">
+    <w:lvl w:ilvl="3" w:tplc="040C000F">
       <w:start w:val="1"/>
       <w:numFmt w:val="decimal"/>
       <w:lvlText w:val="%4."/>
@@ -748,7 +1145,7 @@
         <w:ind w:left="2880" w:hanging="360"/>
       </w:pPr>
     </w:lvl>
-    <w:lvl w:ilvl="4" w:tplc="040C0019" w:tentative="1">
+    <w:lvl w:ilvl="4" w:tplc="040C0019">
       <w:start w:val="1"/>
       <w:numFmt w:val="lowerLetter"/>
       <w:lvlText w:val="%5."/>
@@ -757,7 +1154,7 @@
         <w:ind w:left="3600" w:hanging="360"/>
       </w:pPr>
     </w:lvl>
-    <w:lvl w:ilvl="5" w:tplc="040C001B" w:tentative="1">
+    <w:lvl w:ilvl="5" w:tplc="040C001B">
       <w:start w:val="1"/>
       <w:numFmt w:val="lowerRoman"/>
       <w:lvlText w:val="%6."/>
@@ -766,7 +1163,7 @@
         <w:ind w:left="4320" w:hanging="180"/>
       </w:pPr>
     </w:lvl>
-    <w:lvl w:ilvl="6" w:tplc="040C000F" w:tentative="1">
+    <w:lvl w:ilvl="6" w:tplc="040C000F">
       <w:start w:val="1"/>
       <w:numFmt w:val="decimal"/>
       <w:lvlText w:val="%7."/>
@@ -775,7 +1172,7 @@
         <w:ind w:left="5040" w:hanging="360"/>
       </w:pPr>
     </w:lvl>
-    <w:lvl w:ilvl="7" w:tplc="040C0019" w:tentative="1">
+    <w:lvl w:ilvl="7" w:tplc="040C0019">
       <w:start w:val="1"/>
       <w:numFmt w:val="lowerLetter"/>
       <w:lvlText w:val="%8."/>
@@ -784,7 +1181,7 @@
         <w:ind w:left="5760" w:hanging="360"/>
       </w:pPr>
     </w:lvl>
-    <w:lvl w:ilvl="8" w:tplc="040C001B" w:tentative="1">
+    <w:lvl w:ilvl="8" w:tplc="040C001B">
       <w:start w:val="1"/>
       <w:numFmt w:val="lowerRoman"/>
       <w:lvlText w:val="%9."/>
@@ -794,10 +1191,10 @@
       </w:pPr>
     </w:lvl>
   </w:abstractNum>
-  <w:num w:numId="1" w16cid:durableId="346521249">
+  <w:num w:numId="1" w16cid:durableId="1475294265">
     <w:abstractNumId w:val="1"/>
   </w:num>
-  <w:num w:numId="2" w16cid:durableId="1158228300">
+  <w:num w:numId="2" w16cid:durableId="590965720">
     <w:abstractNumId w:val="0"/>
   </w:num>
 </w:numbering>
@@ -813,7 +1210,6 @@
         <w:sz w:val="22"/>
         <w:szCs w:val="22"/>
         <w:lang w:val="fr-FR" w:eastAsia="en-US" w:bidi="ar-SA"/>
-        <w14:ligatures w14:val="standardContextual"/>
       </w:rPr>
     </w:rPrDefault>
     <w:pPrDefault>
@@ -1234,13 +1630,37 @@
   <w:style w:type="paragraph" w:styleId="Paragraphedeliste">
     <w:name w:val="List Paragraph"/>
     <w:basedOn w:val="Normal"/>
-    <w:uiPriority w:val="34"/>
     <w:qFormat/>
-    <w:rsid w:val="00EC0D4D"/>
     <w:pPr>
       <w:ind w:left="720"/>
       <w:contextualSpacing/>
     </w:pPr>
+  </w:style>
+  <w:style w:type="character" w:styleId="Numrodeligne">
+    <w:name w:val="line number"/>
+    <w:basedOn w:val="Policepardfaut"/>
+    <w:semiHidden/>
+  </w:style>
+  <w:style w:type="character" w:styleId="Lienhypertexte">
+    <w:name w:val="Hyperlink"/>
+    <w:rPr>
+      <w:color w:val="0000FF"/>
+      <w:u w:val="single"/>
+    </w:rPr>
+  </w:style>
+  <w:style w:type="table" w:styleId="Tableausimple1">
+    <w:name w:val="Table Simple 1"/>
+    <w:basedOn w:val="TableauNormal"/>
+    <w:tblPr>
+      <w:tblBorders>
+        <w:top w:val="single" w:sz="4" w:space="0" w:color="000000"/>
+        <w:left w:val="single" w:sz="4" w:space="0" w:color="000000"/>
+        <w:bottom w:val="single" w:sz="4" w:space="0" w:color="000000"/>
+        <w:right w:val="single" w:sz="4" w:space="0" w:color="000000"/>
+        <w:insideH w:val="single" w:sz="4" w:space="0" w:color="000000"/>
+        <w:insideV w:val="single" w:sz="4" w:space="0" w:color="000000"/>
+      </w:tblBorders>
+    </w:tblPr>
   </w:style>
 </w:styles>
 </file>
@@ -1422,6 +1842,7 @@
             </a:gs>
           </a:gsLst>
           <a:lin ang="5400000" scaled="0"/>
+          <a:tileRect/>
         </a:gradFill>
         <a:gradFill rotWithShape="1">
           <a:gsLst>
@@ -1448,24 +1869,25 @@
             </a:gs>
           </a:gsLst>
           <a:lin ang="5400000" scaled="0"/>
+          <a:tileRect/>
         </a:gradFill>
       </a:fillStyleLst>
       <a:lnStyleLst>
-        <a:ln w="6350" cap="flat" cmpd="sng" algn="ctr">
+        <a:ln w="6350" cmpd="sng" algn="ctr">
           <a:solidFill>
             <a:schemeClr val="phClr"/>
           </a:solidFill>
           <a:prstDash val="solid"/>
           <a:miter lim="800000"/>
         </a:ln>
-        <a:ln w="12700" cap="flat" cmpd="sng" algn="ctr">
+        <a:ln w="12700" cmpd="sng" algn="ctr">
           <a:solidFill>
             <a:schemeClr val="phClr"/>
           </a:solidFill>
           <a:prstDash val="solid"/>
           <a:miter lim="800000"/>
         </a:ln>
-        <a:ln w="19050" cap="flat" cmpd="sng" algn="ctr">
+        <a:ln w="19050" cmpd="sng" algn="ctr">
           <a:solidFill>
             <a:schemeClr val="phClr"/>
           </a:solidFill>
@@ -1526,16 +1948,12 @@
             </a:gs>
           </a:gsLst>
           <a:lin ang="5400000" scaled="0"/>
+          <a:tileRect/>
         </a:gradFill>
       </a:bgFillStyleLst>
     </a:fmtScheme>
   </a:themeElements>
   <a:objectDefaults/>
   <a:extraClrSchemeLst/>
-  <a:extLst>
-    <a:ext uri="{05A4C25C-085E-4340-85A3-A5531E510DB2}">
-      <thm15:themeFamily xmlns:thm15="http://schemas.microsoft.com/office/thememl/2012/main" name="Office Theme" id="{62F939B6-93AF-4DB8-9C6B-D6C7DFDC589F}" vid="{4A3C46E8-61CC-4603-A589-7422A47A8E4A}"/>
-    </a:ext>
-  </a:extLst>
 </a:theme>
 </file>
</xml_diff>

<commit_message>
ajout d'option poour les boites de dialogues, changement doc info aide pour la recherche
</commit_message>
<xml_diff>
--- a/Ressource/SYLVER.docx
+++ b/Ressource/SYLVER.docx
@@ -924,7 +924,52 @@
           <w:sz w:val="36"/>
           <w:szCs w:val="36"/>
         </w:rPr>
-        <w:t xml:space="preserve"> sont écrits en rouge afin de les reconnaitre </w:t>
+        <w:t xml:space="preserve"> sont écrits en </w:t>
+      </w:r>
+      <w:r>
+        <w:rPr>
+          <w:rFonts w:asciiTheme="majorHAnsi" w:hAnsiTheme="majorHAnsi" w:cstheme="majorHAnsi"/>
+          <w:color w:val="44546A" w:themeColor="text2"/>
+          <w:sz w:val="36"/>
+          <w:szCs w:val="36"/>
+        </w:rPr>
+        <w:t>noir</w:t>
+      </w:r>
+      <w:r>
+        <w:rPr>
+          <w:rFonts w:asciiTheme="majorHAnsi" w:hAnsiTheme="majorHAnsi" w:cstheme="majorHAnsi"/>
+          <w:color w:val="44546A" w:themeColor="text2"/>
+          <w:sz w:val="36"/>
+          <w:szCs w:val="36"/>
+        </w:rPr>
+        <w:t xml:space="preserve"> ( version &gt;</w:t>
+      </w:r>
+      <w:r>
+        <w:rPr>
+          <w:rFonts w:asciiTheme="majorHAnsi" w:hAnsiTheme="majorHAnsi" w:cstheme="majorHAnsi"/>
+          <w:color w:val="44546A" w:themeColor="text2"/>
+          <w:sz w:val="36"/>
+          <w:szCs w:val="36"/>
+        </w:rPr>
+        <w:t>=</w:t>
+      </w:r>
+      <w:r>
+        <w:rPr>
+          <w:rFonts w:asciiTheme="majorHAnsi" w:hAnsiTheme="majorHAnsi" w:cstheme="majorHAnsi"/>
+          <w:color w:val="44546A" w:themeColor="text2"/>
+          <w:sz w:val="36"/>
+          <w:szCs w:val="36"/>
+        </w:rPr>
+        <w:t xml:space="preserve"> 1.8 sinon rouge ) </w:t>
+      </w:r>
+      <w:r>
+        <w:rPr>
+          <w:rFonts w:asciiTheme="majorHAnsi" w:hAnsiTheme="majorHAnsi" w:cstheme="majorHAnsi"/>
+          <w:color w:val="44546A" w:themeColor="text2"/>
+          <w:sz w:val="36"/>
+          <w:szCs w:val="36"/>
+        </w:rPr>
+        <w:t xml:space="preserve"> afin de les reconnaitre </w:t>
       </w:r>
       <w:r>
         <w:rPr>
@@ -955,7 +1000,7 @@
         </w:rPr>
         <w:lastRenderedPageBreak/>
         <w:drawing>
-          <wp:inline distT="0" distB="0" distL="0" distR="0" wp14:anchorId="7A840F9F" wp14:editId="44CB1A70">
+          <wp:inline distT="0" distB="0" distL="0" distR="0" wp14:anchorId="7A840F9F" wp14:editId="1ED0E830">
             <wp:extent cx="5760720" cy="1305560"/>
             <wp:effectExtent l="19050" t="0" r="11430" b="408940"/>
             <wp:docPr id="5" name="Picture 5"/>
@@ -969,9 +1014,15 @@
                     <pic:cNvPr id="5" name="Picture 5"/>
                     <pic:cNvPicPr/>
                   </pic:nvPicPr>
-                  <pic:blipFill dpi="0">
-                    <a:blip r:embed="rId9"/>
-                    <a:srcRect/>
+                  <pic:blipFill>
+                    <a:blip r:embed="rId9">
+                      <a:extLst>
+                        <a:ext uri="{28A0092B-C50C-407E-A947-70E740481C1C}">
+                          <a14:useLocalDpi xmlns:a14="http://schemas.microsoft.com/office/drawing/2010/main" val="0"/>
+                        </a:ext>
+                      </a:extLst>
+                    </a:blip>
+                    <a:srcRect t="9441" b="9441"/>
                     <a:stretch>
                       <a:fillRect/>
                     </a:stretch>

</xml_diff>